<commit_message>
working draft latex template
</commit_message>
<xml_diff>
--- a/auto-generated/PRP_TOR.docx
+++ b/auto-generated/PRP_TOR.docx
@@ -84,7 +84,7 @@
         <w:pStyle w:val="Heading1"/>
       </w:pPr>
       <w:r>
-        <w:t xml:space="preserve">Terms of Reference</w:t>
+        <w:t xml:space="preserve">1. Terms of Reference</w:t>
       </w:r>
     </w:p>
     <w:bookmarkStart w:id="20" w:name="role-and-responsibility"/>
@@ -93,7 +93,7 @@
         <w:pStyle w:val="Heading2"/>
       </w:pPr>
       <w:r>
-        <w:t xml:space="preserve">Role and responsibility</w:t>
+        <w:t xml:space="preserve">1.1 Role and responsibility</w:t>
       </w:r>
     </w:p>
     <w:p>
@@ -264,7 +264,7 @@
         <w:pStyle w:val="Heading1"/>
       </w:pPr>
       <w:r>
-        <w:t xml:space="preserve">Ways of working</w:t>
+        <w:t xml:space="preserve">2. Ways of working</w:t>
       </w:r>
     </w:p>
     <w:bookmarkStart w:id="22" w:name="reporting"/>
@@ -273,7 +273,7 @@
         <w:pStyle w:val="Heading2"/>
       </w:pPr>
       <w:r>
-        <w:t xml:space="preserve">Reporting</w:t>
+        <w:t xml:space="preserve">2.1 Reporting</w:t>
       </w:r>
     </w:p>
     <w:p>
@@ -291,7 +291,7 @@
         <w:pStyle w:val="Heading2"/>
       </w:pPr>
       <w:r>
-        <w:t xml:space="preserve">Meeting frequency</w:t>
+        <w:t xml:space="preserve">2.2 Meeting frequency</w:t>
       </w:r>
     </w:p>
     <w:p>
@@ -309,7 +309,7 @@
         <w:pStyle w:val="Heading2"/>
       </w:pPr>
       <w:r>
-        <w:t xml:space="preserve">Meeting content and quorum</w:t>
+        <w:t xml:space="preserve">2.3 Meeting content and quorum</w:t>
       </w:r>
     </w:p>
     <w:p>
@@ -327,7 +327,7 @@
         <w:pStyle w:val="Heading2"/>
       </w:pPr>
       <w:r>
-        <w:t xml:space="preserve">Responsibilities of the Panel Chair</w:t>
+        <w:t xml:space="preserve">2.4 Responsibilities of the Panel Chair</w:t>
       </w:r>
     </w:p>
     <w:p>
@@ -345,7 +345,7 @@
         <w:pStyle w:val="Heading2"/>
       </w:pPr>
       <w:r>
-        <w:t xml:space="preserve">Conflicts of interest</w:t>
+        <w:t xml:space="preserve">2.5 Conflicts of interest</w:t>
       </w:r>
     </w:p>
     <w:p>
@@ -363,7 +363,7 @@
         <w:pStyle w:val="Heading2"/>
       </w:pPr>
       <w:r>
-        <w:t xml:space="preserve">Amendment process</w:t>
+        <w:t xml:space="preserve">2.6 Amendment process</w:t>
       </w:r>
     </w:p>
     <w:p>
@@ -381,7 +381,7 @@
         <w:pStyle w:val="Heading2"/>
       </w:pPr>
       <w:r>
-        <w:t xml:space="preserve">Appeal process</w:t>
+        <w:t xml:space="preserve">2.7 Appeal process</w:t>
       </w:r>
     </w:p>
     <w:p>
@@ -399,7 +399,7 @@
         <w:pStyle w:val="Heading2"/>
       </w:pPr>
       <w:r>
-        <w:t xml:space="preserve">Terms of reference and review of processes</w:t>
+        <w:t xml:space="preserve">2.8 Terms of reference and review of processes</w:t>
       </w:r>
     </w:p>
     <w:p>
@@ -418,7 +418,7 @@
         <w:pStyle w:val="Heading1"/>
       </w:pPr>
       <w:r>
-        <w:t xml:space="preserve">Members</w:t>
+        <w:t xml:space="preserve">3. Members</w:t>
       </w:r>
     </w:p>
     <w:p>

</xml_diff>